<commit_message>
GITBOOK-755: Updated Release notes for 5.2.0, 5.1.2 & 5.1.1
</commit_message>
<xml_diff>
--- a/.gitbook/assets/Release Notes 5.1.0 (2).docx
+++ b/.gitbook/assets/Release Notes 5.1.0 (2).docx
@@ -878,164 +878,6 @@
           </w:p>
         </w:tc>
       </w:tr>
-      <w:tr>
-        <w:trPr>
-          <w:cantSplit w:val="0"/>
-          <w:trHeight w:val="330" w:hRule="atLeast"/>
-          <w:tblHeader w:val="0"/>
-        </w:trPr>
-        <w:tc>
-          <w:tcPr>
-            <w:tcBorders>
-              <w:top w:color="cccccc" w:space="0" w:sz="6" w:val="single"/>
-              <w:left w:color="000000" w:space="0" w:sz="6" w:val="single"/>
-              <w:bottom w:color="000000" w:space="0" w:sz="6" w:val="single"/>
-              <w:right w:color="000000" w:space="0" w:sz="6" w:val="single"/>
-            </w:tcBorders>
-            <w:shd w:fill="ffffff" w:val="clear"/>
-            <w:tcMar>
-              <w:top w:w="40.0" w:type="dxa"/>
-              <w:left w:w="40.0" w:type="dxa"/>
-              <w:bottom w:w="40.0" w:type="dxa"/>
-              <w:right w:w="40.0" w:type="dxa"/>
-            </w:tcMar>
-            <w:vAlign w:val="bottom"/>
-          </w:tcPr>
-          <w:p>
-            <w:pPr>
-              <w:widowControl w:val="0"/>
-              <w:jc w:val="center"/>
-              <w:rPr>
-                <w:sz w:val="20"/>
-                <w:szCs w:val="20"/>
-              </w:rPr>
-            </w:pPr>
-            <w:r>
-              <w:rPr>
-                <w:color w:val="434343"/>
-                <w:rtl w:val="0"/>
-              </w:rPr>
-              <w:t xml:space="preserve">1.1</w:t>
-            </w:r>
-            <w:r>
-              <w:rPr>
-                <w:rtl w:val="0"/>
-              </w:rPr>
-            </w:r>
-          </w:p>
-        </w:tc>
-        <w:tc>
-          <w:tcPr>
-            <w:tcBorders>
-              <w:top w:color="cccccc" w:space="0" w:sz="6" w:val="single"/>
-              <w:left w:color="cccccc" w:space="0" w:sz="6" w:val="single"/>
-              <w:bottom w:color="000000" w:space="0" w:sz="6" w:val="single"/>
-              <w:right w:color="000000" w:space="0" w:sz="6" w:val="single"/>
-            </w:tcBorders>
-            <w:shd w:fill="ffffff" w:val="clear"/>
-            <w:tcMar>
-              <w:top w:w="40.0" w:type="dxa"/>
-              <w:left w:w="40.0" w:type="dxa"/>
-              <w:bottom w:w="40.0" w:type="dxa"/>
-              <w:right w:w="40.0" w:type="dxa"/>
-            </w:tcMar>
-            <w:vAlign w:val="bottom"/>
-          </w:tcPr>
-          <w:p>
-            <w:pPr>
-              <w:widowControl w:val="0"/>
-              <w:rPr>
-                <w:sz w:val="20"/>
-                <w:szCs w:val="20"/>
-              </w:rPr>
-            </w:pPr>
-            <w:r>
-              <w:rPr>
-                <w:color w:val="434343"/>
-                <w:rtl w:val="0"/>
-              </w:rPr>
-              <w:t xml:space="preserve">Modified</w:t>
-            </w:r>
-            <w:r>
-              <w:rPr>
-                <w:rtl w:val="0"/>
-              </w:rPr>
-            </w:r>
-          </w:p>
-        </w:tc>
-        <w:tc>
-          <w:tcPr>
-            <w:tcBorders>
-              <w:top w:color="cccccc" w:space="0" w:sz="6" w:val="single"/>
-              <w:left w:color="cccccc" w:space="0" w:sz="6" w:val="single"/>
-              <w:bottom w:color="000000" w:space="0" w:sz="6" w:val="single"/>
-              <w:right w:color="000000" w:space="0" w:sz="6" w:val="single"/>
-            </w:tcBorders>
-            <w:shd w:fill="ffffff" w:val="clear"/>
-            <w:tcMar>
-              <w:top w:w="40.0" w:type="dxa"/>
-              <w:left w:w="40.0" w:type="dxa"/>
-              <w:bottom w:w="40.0" w:type="dxa"/>
-              <w:right w:w="40.0" w:type="dxa"/>
-            </w:tcMar>
-            <w:vAlign w:val="bottom"/>
-          </w:tcPr>
-          <w:p>
-            <w:pPr>
-              <w:widowControl w:val="0"/>
-              <w:rPr>
-                <w:sz w:val="20"/>
-                <w:szCs w:val="20"/>
-              </w:rPr>
-            </w:pPr>
-            <w:r>
-              <w:rPr>
-                <w:color w:val="434343"/>
-                <w:rtl w:val="0"/>
-              </w:rPr>
-              <w:t xml:space="preserve">Documentation Team</w:t>
-            </w:r>
-            <w:r>
-              <w:rPr>
-                <w:rtl w:val="0"/>
-              </w:rPr>
-            </w:r>
-          </w:p>
-        </w:tc>
-        <w:tc>
-          <w:tcPr>
-            <w:tcBorders>
-              <w:top w:color="cccccc" w:space="0" w:sz="6" w:val="single"/>
-              <w:left w:color="cccccc" w:space="0" w:sz="6" w:val="single"/>
-              <w:bottom w:color="000000" w:space="0" w:sz="6" w:val="single"/>
-              <w:right w:color="000000" w:space="0" w:sz="6" w:val="single"/>
-            </w:tcBorders>
-            <w:shd w:fill="ffffff" w:val="clear"/>
-            <w:tcMar>
-              <w:top w:w="40.0" w:type="dxa"/>
-              <w:left w:w="40.0" w:type="dxa"/>
-              <w:bottom w:w="40.0" w:type="dxa"/>
-              <w:right w:w="40.0" w:type="dxa"/>
-            </w:tcMar>
-            <w:vAlign w:val="bottom"/>
-          </w:tcPr>
-          <w:p>
-            <w:pPr>
-              <w:widowControl w:val="0"/>
-              <w:rPr>
-                <w:color w:val="434343"/>
-              </w:rPr>
-            </w:pPr>
-            <w:r>
-              <w:rPr>
-                <w:color w:val="434343"/>
-                <w:rtl w:val="0"/>
-              </w:rPr>
-              <w:t xml:space="preserve">January 18, 2023</w:t>
-            </w:r>
-          </w:p>
-        </w:tc>
-      </w:tr>
     </w:tbl>
     <w:p>
       <w:pPr>
@@ -1106,7 +948,7 @@
         <w:rPr>
           <w:rtl w:val="0"/>
         </w:rPr>
-        <w:t xml:space="preserve">This document provides details of features and enhancements made to the Sunbird platform for the release version 5.1.0 and hotfixes 5.0.4, 5.0.5 and 5.0.6</w:t>
+        <w:t xml:space="preserve">This document provides details of features and enhancements made to the Sunbird platform for the release version 5.1.0</w:t>
         <w:tab/>
       </w:r>
     </w:p>
@@ -1405,360 +1247,6 @@
           </w:p>
         </w:tc>
       </w:tr>
-      <w:tr>
-        <w:trPr>
-          <w:cantSplit w:val="0"/>
-          <w:trHeight w:val="330" w:hRule="atLeast"/>
-          <w:tblHeader w:val="0"/>
-        </w:trPr>
-        <w:tc>
-          <w:tcPr>
-            <w:tcBorders>
-              <w:top w:color="cccccc" w:space="0" w:sz="6" w:val="single"/>
-              <w:left w:color="000000" w:space="0" w:sz="6" w:val="single"/>
-              <w:bottom w:color="000000" w:space="0" w:sz="6" w:val="single"/>
-              <w:right w:color="000000" w:space="0" w:sz="6" w:val="single"/>
-            </w:tcBorders>
-            <w:shd w:fill="ffffff" w:val="clear"/>
-            <w:tcMar>
-              <w:top w:w="40.0" w:type="dxa"/>
-              <w:left w:w="40.0" w:type="dxa"/>
-              <w:bottom w:w="40.0" w:type="dxa"/>
-              <w:right w:w="40.0" w:type="dxa"/>
-            </w:tcMar>
-            <w:vAlign w:val="bottom"/>
-          </w:tcPr>
-          <w:p>
-            <w:pPr>
-              <w:widowControl w:val="0"/>
-              <w:rPr>
-                <w:sz w:val="20"/>
-                <w:szCs w:val="20"/>
-              </w:rPr>
-            </w:pPr>
-            <w:r>
-              <w:rPr>
-                <w:color w:val="434343"/>
-                <w:rtl w:val="0"/>
-              </w:rPr>
-              <w:t xml:space="preserve">Sunbird ED</w:t>
-            </w:r>
-            <w:r>
-              <w:rPr>
-                <w:rtl w:val="0"/>
-              </w:rPr>
-            </w:r>
-          </w:p>
-        </w:tc>
-        <w:tc>
-          <w:tcPr>
-            <w:tcBorders>
-              <w:top w:color="cccccc" w:space="0" w:sz="6" w:val="single"/>
-              <w:left w:color="cccccc" w:space="0" w:sz="6" w:val="single"/>
-              <w:bottom w:color="000000" w:space="0" w:sz="6" w:val="single"/>
-              <w:right w:color="000000" w:space="0" w:sz="6" w:val="single"/>
-            </w:tcBorders>
-            <w:shd w:fill="ffffff" w:val="clear"/>
-            <w:tcMar>
-              <w:top w:w="40.0" w:type="dxa"/>
-              <w:left w:w="40.0" w:type="dxa"/>
-              <w:bottom w:w="40.0" w:type="dxa"/>
-              <w:right w:w="40.0" w:type="dxa"/>
-            </w:tcMar>
-            <w:vAlign w:val="bottom"/>
-          </w:tcPr>
-          <w:p>
-            <w:pPr>
-              <w:widowControl w:val="0"/>
-              <w:rPr>
-                <w:color w:val="434343"/>
-              </w:rPr>
-            </w:pPr>
-            <w:r>
-              <w:rPr>
-                <w:color w:val="434343"/>
-                <w:rtl w:val="0"/>
-              </w:rPr>
-              <w:t xml:space="preserve">December 22, 2022</w:t>
-            </w:r>
-          </w:p>
-        </w:tc>
-        <w:tc>
-          <w:tcPr>
-            <w:tcBorders>
-              <w:top w:color="cccccc" w:space="0" w:sz="6" w:val="single"/>
-              <w:left w:color="cccccc" w:space="0" w:sz="6" w:val="single"/>
-              <w:bottom w:color="000000" w:space="0" w:sz="6" w:val="single"/>
-              <w:right w:color="000000" w:space="0" w:sz="6" w:val="single"/>
-            </w:tcBorders>
-            <w:shd w:fill="ffffff" w:val="clear"/>
-            <w:tcMar>
-              <w:top w:w="40.0" w:type="dxa"/>
-              <w:left w:w="40.0" w:type="dxa"/>
-              <w:bottom w:w="40.0" w:type="dxa"/>
-              <w:right w:w="40.0" w:type="dxa"/>
-            </w:tcMar>
-            <w:vAlign w:val="bottom"/>
-          </w:tcPr>
-          <w:p>
-            <w:pPr>
-              <w:widowControl w:val="0"/>
-              <w:rPr>
-                <w:sz w:val="20"/>
-                <w:szCs w:val="20"/>
-              </w:rPr>
-            </w:pPr>
-            <w:r>
-              <w:rPr>
-                <w:color w:val="434343"/>
-                <w:rtl w:val="0"/>
-              </w:rPr>
-              <w:t xml:space="preserve">5.0.4</w:t>
-            </w:r>
-            <w:r>
-              <w:rPr>
-                <w:rtl w:val="0"/>
-              </w:rPr>
-            </w:r>
-          </w:p>
-        </w:tc>
-      </w:tr>
-      <w:tr>
-        <w:trPr>
-          <w:cantSplit w:val="0"/>
-          <w:trHeight w:val="330" w:hRule="atLeast"/>
-          <w:tblHeader w:val="0"/>
-        </w:trPr>
-        <w:tc>
-          <w:tcPr>
-            <w:tcBorders>
-              <w:top w:color="cccccc" w:space="0" w:sz="6" w:val="single"/>
-              <w:left w:color="000000" w:space="0" w:sz="6" w:val="single"/>
-              <w:bottom w:color="000000" w:space="0" w:sz="6" w:val="single"/>
-              <w:right w:color="000000" w:space="0" w:sz="6" w:val="single"/>
-            </w:tcBorders>
-            <w:shd w:fill="ffffff" w:val="clear"/>
-            <w:tcMar>
-              <w:top w:w="40.0" w:type="dxa"/>
-              <w:left w:w="40.0" w:type="dxa"/>
-              <w:bottom w:w="40.0" w:type="dxa"/>
-              <w:right w:w="40.0" w:type="dxa"/>
-            </w:tcMar>
-            <w:vAlign w:val="bottom"/>
-          </w:tcPr>
-          <w:p>
-            <w:pPr>
-              <w:widowControl w:val="0"/>
-              <w:rPr>
-                <w:sz w:val="20"/>
-                <w:szCs w:val="20"/>
-              </w:rPr>
-            </w:pPr>
-            <w:r>
-              <w:rPr>
-                <w:color w:val="434343"/>
-                <w:rtl w:val="0"/>
-              </w:rPr>
-              <w:t xml:space="preserve">Sunbird ED</w:t>
-            </w:r>
-            <w:r>
-              <w:rPr>
-                <w:rtl w:val="0"/>
-              </w:rPr>
-            </w:r>
-          </w:p>
-        </w:tc>
-        <w:tc>
-          <w:tcPr>
-            <w:tcBorders>
-              <w:top w:color="cccccc" w:space="0" w:sz="6" w:val="single"/>
-              <w:left w:color="cccccc" w:space="0" w:sz="6" w:val="single"/>
-              <w:bottom w:color="000000" w:space="0" w:sz="6" w:val="single"/>
-              <w:right w:color="000000" w:space="0" w:sz="6" w:val="single"/>
-            </w:tcBorders>
-            <w:shd w:fill="ffffff" w:val="clear"/>
-            <w:tcMar>
-              <w:top w:w="40.0" w:type="dxa"/>
-              <w:left w:w="40.0" w:type="dxa"/>
-              <w:bottom w:w="40.0" w:type="dxa"/>
-              <w:right w:w="40.0" w:type="dxa"/>
-            </w:tcMar>
-            <w:vAlign w:val="bottom"/>
-          </w:tcPr>
-          <w:p>
-            <w:pPr>
-              <w:widowControl w:val="0"/>
-              <w:rPr>
-                <w:color w:val="434343"/>
-              </w:rPr>
-            </w:pPr>
-            <w:r>
-              <w:rPr>
-                <w:color w:val="434343"/>
-                <w:rtl w:val="0"/>
-              </w:rPr>
-              <w:t xml:space="preserve">January 9, 2023</w:t>
-            </w:r>
-          </w:p>
-        </w:tc>
-        <w:tc>
-          <w:tcPr>
-            <w:tcBorders>
-              <w:top w:color="cccccc" w:space="0" w:sz="6" w:val="single"/>
-              <w:left w:color="cccccc" w:space="0" w:sz="6" w:val="single"/>
-              <w:bottom w:color="000000" w:space="0" w:sz="6" w:val="single"/>
-              <w:right w:color="000000" w:space="0" w:sz="6" w:val="single"/>
-            </w:tcBorders>
-            <w:shd w:fill="ffffff" w:val="clear"/>
-            <w:tcMar>
-              <w:top w:w="40.0" w:type="dxa"/>
-              <w:left w:w="40.0" w:type="dxa"/>
-              <w:bottom w:w="40.0" w:type="dxa"/>
-              <w:right w:w="40.0" w:type="dxa"/>
-            </w:tcMar>
-            <w:vAlign w:val="bottom"/>
-          </w:tcPr>
-          <w:p>
-            <w:pPr>
-              <w:widowControl w:val="0"/>
-              <w:rPr>
-                <w:sz w:val="20"/>
-                <w:szCs w:val="20"/>
-              </w:rPr>
-            </w:pPr>
-            <w:r>
-              <w:rPr>
-                <w:color w:val="434343"/>
-                <w:rtl w:val="0"/>
-              </w:rPr>
-              <w:t xml:space="preserve">5.0.5</w:t>
-            </w:r>
-            <w:r>
-              <w:rPr>
-                <w:rtl w:val="0"/>
-              </w:rPr>
-            </w:r>
-          </w:p>
-        </w:tc>
-      </w:tr>
-      <w:tr>
-        <w:trPr>
-          <w:cantSplit w:val="0"/>
-          <w:trHeight w:val="330" w:hRule="atLeast"/>
-          <w:tblHeader w:val="0"/>
-        </w:trPr>
-        <w:tc>
-          <w:tcPr>
-            <w:tcBorders>
-              <w:top w:color="cccccc" w:space="0" w:sz="6" w:val="single"/>
-              <w:left w:color="000000" w:space="0" w:sz="6" w:val="single"/>
-              <w:bottom w:color="000000" w:space="0" w:sz="6" w:val="single"/>
-              <w:right w:color="000000" w:space="0" w:sz="6" w:val="single"/>
-            </w:tcBorders>
-            <w:shd w:fill="ffffff" w:val="clear"/>
-            <w:tcMar>
-              <w:top w:w="40.0" w:type="dxa"/>
-              <w:left w:w="40.0" w:type="dxa"/>
-              <w:bottom w:w="40.0" w:type="dxa"/>
-              <w:right w:w="40.0" w:type="dxa"/>
-            </w:tcMar>
-            <w:vAlign w:val="bottom"/>
-          </w:tcPr>
-          <w:p>
-            <w:pPr>
-              <w:widowControl w:val="0"/>
-              <w:rPr>
-                <w:sz w:val="20"/>
-                <w:szCs w:val="20"/>
-              </w:rPr>
-            </w:pPr>
-            <w:r>
-              <w:rPr>
-                <w:color w:val="434343"/>
-                <w:rtl w:val="0"/>
-              </w:rPr>
-              <w:t xml:space="preserve">Sunbird ED</w:t>
-            </w:r>
-            <w:r>
-              <w:rPr>
-                <w:rtl w:val="0"/>
-              </w:rPr>
-            </w:r>
-          </w:p>
-        </w:tc>
-        <w:tc>
-          <w:tcPr>
-            <w:tcBorders>
-              <w:top w:color="cccccc" w:space="0" w:sz="6" w:val="single"/>
-              <w:left w:color="cccccc" w:space="0" w:sz="6" w:val="single"/>
-              <w:bottom w:color="000000" w:space="0" w:sz="6" w:val="single"/>
-              <w:right w:color="000000" w:space="0" w:sz="6" w:val="single"/>
-            </w:tcBorders>
-            <w:shd w:fill="ffffff" w:val="clear"/>
-            <w:tcMar>
-              <w:top w:w="40.0" w:type="dxa"/>
-              <w:left w:w="40.0" w:type="dxa"/>
-              <w:bottom w:w="40.0" w:type="dxa"/>
-              <w:right w:w="40.0" w:type="dxa"/>
-            </w:tcMar>
-            <w:vAlign w:val="bottom"/>
-          </w:tcPr>
-          <w:p>
-            <w:pPr>
-              <w:widowControl w:val="0"/>
-              <w:rPr>
-                <w:color w:val="434343"/>
-              </w:rPr>
-            </w:pPr>
-            <w:r>
-              <w:rPr>
-                <w:color w:val="434343"/>
-                <w:rtl w:val="0"/>
-              </w:rPr>
-              <w:t xml:space="preserve">January 12, 2023</w:t>
-            </w:r>
-          </w:p>
-        </w:tc>
-        <w:tc>
-          <w:tcPr>
-            <w:tcBorders>
-              <w:top w:color="cccccc" w:space="0" w:sz="6" w:val="single"/>
-              <w:left w:color="cccccc" w:space="0" w:sz="6" w:val="single"/>
-              <w:bottom w:color="000000" w:space="0" w:sz="6" w:val="single"/>
-              <w:right w:color="000000" w:space="0" w:sz="6" w:val="single"/>
-            </w:tcBorders>
-            <w:shd w:fill="ffffff" w:val="clear"/>
-            <w:tcMar>
-              <w:top w:w="40.0" w:type="dxa"/>
-              <w:left w:w="40.0" w:type="dxa"/>
-              <w:bottom w:w="40.0" w:type="dxa"/>
-              <w:right w:w="40.0" w:type="dxa"/>
-            </w:tcMar>
-            <w:vAlign w:val="bottom"/>
-          </w:tcPr>
-          <w:p>
-            <w:pPr>
-              <w:widowControl w:val="0"/>
-              <w:rPr>
-                <w:sz w:val="20"/>
-                <w:szCs w:val="20"/>
-              </w:rPr>
-            </w:pPr>
-            <w:r>
-              <w:rPr>
-                <w:color w:val="434343"/>
-                <w:rtl w:val="0"/>
-              </w:rPr>
-              <w:t xml:space="preserve">5.0.6</w:t>
-            </w:r>
-            <w:r>
-              <w:rPr>
-                <w:rtl w:val="0"/>
-              </w:rPr>
-            </w:r>
-          </w:p>
-        </w:tc>
-      </w:tr>
     </w:tbl>
     <w:p>
       <w:pPr>
@@ -1918,6 +1406,67 @@
           <w:szCs w:val="28"/>
         </w:rPr>
       </w:pPr>
+      <w:r>
+        <w:rPr>
+          <w:rtl w:val="0"/>
+        </w:rPr>
+      </w:r>
+    </w:p>
+    <w:p>
+      <w:pPr>
+        <w:rPr>
+          <w:b w:val="1"/>
+          <w:sz w:val="28"/>
+          <w:szCs w:val="28"/>
+        </w:rPr>
+      </w:pPr>
+      <w:r>
+        <w:rPr>
+          <w:rtl w:val="0"/>
+        </w:rPr>
+      </w:r>
+    </w:p>
+    <w:p>
+      <w:pPr>
+        <w:rPr>
+          <w:b w:val="1"/>
+          <w:sz w:val="28"/>
+          <w:szCs w:val="28"/>
+        </w:rPr>
+      </w:pPr>
+      <w:r>
+        <w:rPr>
+          <w:rtl w:val="0"/>
+        </w:rPr>
+      </w:r>
+    </w:p>
+    <w:p>
+      <w:pPr>
+        <w:rPr>
+          <w:b w:val="1"/>
+          <w:sz w:val="28"/>
+          <w:szCs w:val="28"/>
+        </w:rPr>
+      </w:pPr>
+      <w:r>
+        <w:rPr>
+          <w:rtl w:val="0"/>
+        </w:rPr>
+      </w:r>
+    </w:p>
+    <w:p>
+      <w:pPr>
+        <w:rPr>
+          <w:b w:val="1"/>
+          <w:sz w:val="28"/>
+          <w:szCs w:val="28"/>
+        </w:rPr>
+      </w:pPr>
+      <w:r>
+        <w:pict>
+          <v:rect style="width:0.0pt;height:1.5pt" o:hr="t" o:hrstd="t" o:hralign="center" fillcolor="#A0A0A0" stroked="f"/>
+        </w:pict>
+      </w:r>
       <w:r>
         <w:rPr>
           <w:rtl w:val="0"/>
@@ -2334,14 +1883,10 @@
             </w:pPr>
             <w:r>
               <w:rPr>
+                <w:color w:val="434343"/>
                 <w:rtl w:val="0"/>
               </w:rPr>
               <w:t xml:space="preserve">CSP is externalized and published as an npm package, and the portal backend now uses npm package as Cloud Provider SDK</w:t>
-            </w:r>
-            <w:r>
-              <w:rPr>
-                <w:rtl w:val="0"/>
-              </w:rPr>
             </w:r>
           </w:p>
         </w:tc>
@@ -2365,13 +1910,22 @@
           <w:p>
             <w:pPr>
               <w:widowControl w:val="0"/>
-              <w:rPr/>
-            </w:pPr>
-            <w:r>
-              <w:rPr>
+              <w:rPr>
+                <w:sz w:val="20"/>
+                <w:szCs w:val="20"/>
+              </w:rPr>
+            </w:pPr>
+            <w:r>
+              <w:rPr>
+                <w:color w:val="434343"/>
                 <w:rtl w:val="0"/>
               </w:rPr>
               <w:t xml:space="preserve">Web App - Portal</w:t>
+            </w:r>
+            <w:r>
+              <w:rPr>
+                <w:rtl w:val="0"/>
+              </w:rPr>
             </w:r>
           </w:p>
         </w:tc>
@@ -2523,14 +2077,11 @@
             </w:pPr>
             <w:r>
               <w:rPr>
+                <w:color w:val="172b4d"/>
+                <w:highlight w:val="white"/>
                 <w:rtl w:val="0"/>
               </w:rPr>
               <w:t xml:space="preserve">Portal is updated to use generalized variables for accessing cloud services in portal.</w:t>
-            </w:r>
-            <w:r>
-              <w:rPr>
-                <w:rtl w:val="0"/>
-              </w:rPr>
             </w:r>
           </w:p>
         </w:tc>
@@ -2554,10 +2105,13 @@
           <w:p>
             <w:pPr>
               <w:widowControl w:val="0"/>
-              <w:rPr/>
-            </w:pPr>
-            <w:r>
-              <w:rPr>
+              <w:rPr>
+                <w:color w:val="434343"/>
+              </w:rPr>
+            </w:pPr>
+            <w:r>
+              <w:rPr>
+                <w:color w:val="434343"/>
                 <w:rtl w:val="0"/>
               </w:rPr>
               <w:t xml:space="preserve">Web App - Portal</w:t>
@@ -2707,10 +2261,13 @@
           <w:p>
             <w:pPr>
               <w:widowControl w:val="0"/>
-              <w:rPr/>
-            </w:pPr>
-            <w:r>
-              <w:rPr>
+              <w:rPr>
+                <w:color w:val="434343"/>
+              </w:rPr>
+            </w:pPr>
+            <w:r>
+              <w:rPr>
+                <w:color w:val="434343"/>
                 <w:rtl w:val="0"/>
               </w:rPr>
               <w:t xml:space="preserve">The labels Board, Medium, and Grade are now form-configured in the mobile app. This allows the adopters to modify the label names as per their domain requirements.</w:t>
@@ -2737,10 +2294,13 @@
           <w:p>
             <w:pPr>
               <w:widowControl w:val="0"/>
-              <w:rPr/>
-            </w:pPr>
-            <w:r>
-              <w:rPr>
+              <w:rPr>
+                <w:color w:val="434343"/>
+              </w:rPr>
+            </w:pPr>
+            <w:r>
+              <w:rPr>
+                <w:color w:val="434343"/>
                 <w:rtl w:val="0"/>
               </w:rPr>
               <w:t xml:space="preserve">Mobile App</w:t>
@@ -2876,20 +2436,7 @@
           </w:p>
           <w:p>
             <w:pPr>
-              <w:keepNext w:val="0"/>
-              <w:keepLines w:val="0"/>
-              <w:widowControl w:val="0"/>
-              <w:pBdr>
-                <w:top w:space="0" w:sz="0" w:val="nil"/>
-                <w:left w:space="0" w:sz="0" w:val="nil"/>
-                <w:bottom w:space="0" w:sz="0" w:val="nil"/>
-                <w:right w:space="0" w:sz="0" w:val="nil"/>
-                <w:between w:space="0" w:sz="0" w:val="nil"/>
-              </w:pBdr>
-              <w:shd w:fill="auto" w:val="clear"/>
-              <w:spacing w:after="0" w:before="0" w:line="276" w:lineRule="auto"/>
-              <w:ind w:left="0" w:right="0" w:firstLine="0"/>
-              <w:jc w:val="left"/>
+              <w:widowControl w:val="0"/>
               <w:rPr/>
             </w:pPr>
             <w:r>
@@ -2920,10 +2467,13 @@
           <w:p>
             <w:pPr>
               <w:widowControl w:val="0"/>
-              <w:rPr/>
-            </w:pPr>
-            <w:r>
-              <w:rPr>
+              <w:rPr>
+                <w:color w:val="434343"/>
+              </w:rPr>
+            </w:pPr>
+            <w:r>
+              <w:rPr>
+                <w:color w:val="434343"/>
                 <w:rtl w:val="0"/>
               </w:rPr>
               <w:t xml:space="preserve">Web App - Portal</w:t>
@@ -3080,16 +2630,40 @@
     <w:p>
       <w:pPr>
         <w:spacing w:after="240" w:before="240" w:lineRule="auto"/>
-        <w:rPr/>
-      </w:pPr>
-      <w:r>
         <w:rPr>
           <w:b w:val="1"/>
           <w:sz w:val="28"/>
           <w:szCs w:val="28"/>
+        </w:rPr>
+      </w:pPr>
+      <w:r>
+        <w:rPr>
+          <w:b w:val="1"/>
+          <w:sz w:val="28"/>
+          <w:szCs w:val="28"/>
           <w:rtl w:val="0"/>
         </w:rPr>
         <w:t xml:space="preserve">Open Bugs</w:t>
+      </w:r>
+    </w:p>
+    <w:p>
+      <w:pPr>
+        <w:spacing w:after="240" w:before="240" w:lineRule="auto"/>
+        <w:rPr/>
+      </w:pPr>
+      <w:r>
+        <w:rPr>
+          <w:b w:val="1"/>
+          <w:i w:val="1"/>
+          <w:rtl w:val="0"/>
+        </w:rPr>
+        <w:t xml:space="preserve">Note</w:t>
+      </w:r>
+      <w:r>
+        <w:rPr>
+          <w:rtl w:val="0"/>
+        </w:rPr>
+        <w:t xml:space="preserve">: This release does not have any known issues with suggested workaround solutions </w:t>
       </w:r>
       <w:r>
         <w:rPr>
@@ -3425,24 +2999,14 @@
           </w:tcPr>
           <w:p>
             <w:pPr>
-              <w:keepNext w:val="0"/>
-              <w:keepLines w:val="0"/>
-              <w:widowControl w:val="0"/>
-              <w:pBdr>
-                <w:top w:space="0" w:sz="0" w:val="nil"/>
-                <w:left w:space="0" w:sz="0" w:val="nil"/>
-                <w:bottom w:space="0" w:sz="0" w:val="nil"/>
-                <w:right w:space="0" w:sz="0" w:val="nil"/>
-                <w:between w:space="0" w:sz="0" w:val="nil"/>
-              </w:pBdr>
-              <w:shd w:fill="auto" w:val="clear"/>
-              <w:spacing w:after="0" w:before="0" w:line="276" w:lineRule="auto"/>
-              <w:ind w:left="0" w:right="0" w:firstLine="0"/>
-              <w:jc w:val="left"/>
-              <w:rPr/>
-            </w:pPr>
-            <w:r>
-              <w:rPr>
+              <w:widowControl w:val="0"/>
+              <w:rPr>
+                <w:color w:val="434343"/>
+              </w:rPr>
+            </w:pPr>
+            <w:r>
+              <w:rPr>
+                <w:color w:val="434343"/>
                 <w:rtl w:val="0"/>
               </w:rPr>
               <w:t xml:space="preserve">Telemetry event is not getting generated when user clicks on Merge account </w:t>
@@ -3469,10 +3033,13 @@
           <w:p>
             <w:pPr>
               <w:widowControl w:val="0"/>
-              <w:rPr/>
-            </w:pPr>
-            <w:r>
-              <w:rPr>
+              <w:rPr>
+                <w:color w:val="434343"/>
+              </w:rPr>
+            </w:pPr>
+            <w:r>
+              <w:rPr>
+                <w:color w:val="434343"/>
                 <w:rtl w:val="0"/>
               </w:rPr>
               <w:t xml:space="preserve">Open</w:t>
@@ -3610,10 +3177,13 @@
           <w:p>
             <w:pPr>
               <w:widowControl w:val="0"/>
-              <w:rPr/>
-            </w:pPr>
-            <w:r>
-              <w:rPr>
+              <w:rPr>
+                <w:color w:val="434343"/>
+              </w:rPr>
+            </w:pPr>
+            <w:r>
+              <w:rPr>
+                <w:color w:val="434343"/>
                 <w:rtl w:val="0"/>
               </w:rPr>
               <w:t xml:space="preserve">Transcript state is not getting restored when user is consuming transcript added video content</w:t>
@@ -3640,10 +3210,13 @@
           <w:p>
             <w:pPr>
               <w:widowControl w:val="0"/>
-              <w:rPr/>
-            </w:pPr>
-            <w:r>
-              <w:rPr>
+              <w:rPr>
+                <w:color w:val="434343"/>
+              </w:rPr>
+            </w:pPr>
+            <w:r>
+              <w:rPr>
+                <w:color w:val="434343"/>
                 <w:rtl w:val="0"/>
               </w:rPr>
               <w:t xml:space="preserve">Open</w:t>
@@ -3781,10 +3354,13 @@
           <w:p>
             <w:pPr>
               <w:widowControl w:val="0"/>
-              <w:rPr/>
-            </w:pPr>
-            <w:r>
-              <w:rPr>
+              <w:rPr>
+                <w:color w:val="434343"/>
+              </w:rPr>
+            </w:pPr>
+            <w:r>
+              <w:rPr>
+                <w:color w:val="434343"/>
                 <w:rtl w:val="0"/>
               </w:rPr>
               <w:t xml:space="preserve">Video is not playing in course assessment after Sunbird ED consumption on portal</w:t>
@@ -3811,10 +3387,13 @@
           <w:p>
             <w:pPr>
               <w:widowControl w:val="0"/>
-              <w:rPr/>
-            </w:pPr>
-            <w:r>
-              <w:rPr>
+              <w:rPr>
+                <w:color w:val="434343"/>
+              </w:rPr>
+            </w:pPr>
+            <w:r>
+              <w:rPr>
+                <w:color w:val="434343"/>
                 <w:rtl w:val="0"/>
               </w:rPr>
               <w:t xml:space="preserve">Open</w:t>
@@ -3952,10 +3531,13 @@
           <w:p>
             <w:pPr>
               <w:widowControl w:val="0"/>
-              <w:rPr/>
-            </w:pPr>
-            <w:r>
-              <w:rPr>
+              <w:rPr>
+                <w:color w:val="434343"/>
+              </w:rPr>
+            </w:pPr>
+            <w:r>
+              <w:rPr>
+                <w:color w:val="434343"/>
                 <w:rtl w:val="0"/>
               </w:rPr>
               <w:t xml:space="preserve">If a state user is created from upload API and logs in to the portal for the first time while onboarding, BMC popup is not getting displayed</w:t>
@@ -3982,10 +3564,13 @@
           <w:p>
             <w:pPr>
               <w:widowControl w:val="0"/>
-              <w:rPr/>
-            </w:pPr>
-            <w:r>
-              <w:rPr>
+              <w:rPr>
+                <w:color w:val="434343"/>
+              </w:rPr>
+            </w:pPr>
+            <w:r>
+              <w:rPr>
+                <w:color w:val="434343"/>
                 <w:rtl w:val="0"/>
               </w:rPr>
               <w:t xml:space="preserve">Open</w:t>
@@ -4123,10 +3708,13 @@
           <w:p>
             <w:pPr>
               <w:widowControl w:val="0"/>
-              <w:rPr/>
-            </w:pPr>
-            <w:r>
-              <w:rPr>
+              <w:rPr>
+                <w:color w:val="434343"/>
+              </w:rPr>
+            </w:pPr>
+            <w:r>
+              <w:rPr>
+                <w:color w:val="434343"/>
                 <w:rtl w:val="0"/>
               </w:rPr>
               <w:t xml:space="preserve">The course progress is not updating at 20% consumption of the content. </w:t>
@@ -4153,10 +3741,13 @@
           <w:p>
             <w:pPr>
               <w:widowControl w:val="0"/>
-              <w:rPr/>
-            </w:pPr>
-            <w:r>
-              <w:rPr>
+              <w:rPr>
+                <w:color w:val="434343"/>
+              </w:rPr>
+            </w:pPr>
+            <w:r>
+              <w:rPr>
+                <w:color w:val="434343"/>
                 <w:rtl w:val="0"/>
               </w:rPr>
               <w:t xml:space="preserve">Open</w:t>
@@ -4294,10 +3885,13 @@
           <w:p>
             <w:pPr>
               <w:widowControl w:val="0"/>
-              <w:rPr/>
-            </w:pPr>
-            <w:r>
-              <w:rPr>
+              <w:rPr>
+                <w:color w:val="434343"/>
+              </w:rPr>
+            </w:pPr>
+            <w:r>
+              <w:rPr>
+                <w:color w:val="434343"/>
                 <w:rtl w:val="0"/>
               </w:rPr>
               <w:t xml:space="preserve">QR code is not getting updated on UI when updated through CSV</w:t>
@@ -4324,10 +3918,13 @@
           <w:p>
             <w:pPr>
               <w:widowControl w:val="0"/>
-              <w:rPr/>
-            </w:pPr>
-            <w:r>
-              <w:rPr>
+              <w:rPr>
+                <w:color w:val="434343"/>
+              </w:rPr>
+            </w:pPr>
+            <w:r>
+              <w:rPr>
+                <w:color w:val="434343"/>
                 <w:rtl w:val="0"/>
               </w:rPr>
               <w:t xml:space="preserve">Open</w:t>
@@ -4465,10 +4062,13 @@
           <w:p>
             <w:pPr>
               <w:widowControl w:val="0"/>
-              <w:rPr/>
-            </w:pPr>
-            <w:r>
-              <w:rPr>
+              <w:rPr>
+                <w:color w:val="434343"/>
+              </w:rPr>
+            </w:pPr>
+            <w:r>
+              <w:rPr>
+                <w:color w:val="434343"/>
                 <w:rtl w:val="0"/>
               </w:rPr>
               <w:t xml:space="preserve">Cross Site Scripting (Reflected XSS) Vulnerability : On Entering "&lt;img src=x:alert(alt)onerror=eval(src) alt=xss&gt;" tag in add user field, user is getting created successfully without validation.</w:t>
@@ -4495,10 +4095,13 @@
           <w:p>
             <w:pPr>
               <w:widowControl w:val="0"/>
-              <w:rPr/>
-            </w:pPr>
-            <w:r>
-              <w:rPr>
+              <w:rPr>
+                <w:color w:val="434343"/>
+              </w:rPr>
+            </w:pPr>
+            <w:r>
+              <w:rPr>
+                <w:color w:val="434343"/>
                 <w:rtl w:val="0"/>
               </w:rPr>
               <w:t xml:space="preserve">Open</w:t>
@@ -4557,6 +4160,23 @@
         <w:widowControl w:val="0"/>
         <w:spacing w:line="240" w:lineRule="auto"/>
         <w:rPr>
+          <w:color w:val="1155cc"/>
+          <w:sz w:val="24"/>
+          <w:szCs w:val="24"/>
+          <w:u w:val="single"/>
+        </w:rPr>
+      </w:pPr>
+      <w:r>
+        <w:rPr>
+          <w:rtl w:val="0"/>
+        </w:rPr>
+      </w:r>
+    </w:p>
+    <w:p>
+      <w:pPr>
+        <w:widowControl w:val="0"/>
+        <w:spacing w:line="240" w:lineRule="auto"/>
+        <w:rPr>
           <w:b w:val="1"/>
           <w:sz w:val="28"/>
           <w:szCs w:val="28"/>
@@ -4564,39 +4184,48 @@
       </w:pPr>
       <w:r>
         <w:rPr>
-          <w:rtl w:val="0"/>
-        </w:rPr>
-      </w:r>
-    </w:p>
-    <w:p>
-      <w:pPr>
-        <w:widowControl w:val="0"/>
-        <w:spacing w:line="240" w:lineRule="auto"/>
-        <w:rPr>
           <w:b w:val="1"/>
           <w:sz w:val="28"/>
           <w:szCs w:val="28"/>
-        </w:rPr>
-      </w:pPr>
-      <w:r>
+          <w:rtl w:val="0"/>
+        </w:rPr>
+        <w:t xml:space="preserve">Updates from other Building Blocks</w:t>
+      </w:r>
+    </w:p>
+    <w:p>
+      <w:pPr>
+        <w:widowControl w:val="0"/>
+        <w:spacing w:line="240" w:lineRule="auto"/>
         <w:rPr>
           <w:b w:val="1"/>
           <w:sz w:val="28"/>
           <w:szCs w:val="28"/>
-          <w:rtl w:val="0"/>
-        </w:rPr>
-        <w:t xml:space="preserve">Hotfixes</w:t>
+        </w:rPr>
+      </w:pPr>
+      <w:r>
+        <w:rPr>
+          <w:rtl w:val="0"/>
+        </w:rPr>
       </w:r>
     </w:p>
     <w:p>
       <w:pPr>
         <w:widowControl w:val="0"/>
         <w:spacing w:line="240" w:lineRule="auto"/>
-        <w:rPr>
-          <w:b w:val="1"/>
-          <w:sz w:val="28"/>
-          <w:szCs w:val="28"/>
-        </w:rPr>
+        <w:rPr/>
+      </w:pPr>
+      <w:r>
+        <w:rPr>
+          <w:rtl w:val="0"/>
+        </w:rPr>
+        <w:t xml:space="preserve">As part of the Sunbird ED release 5.1.0, this document also includes the updates taken from other building blocks which have been added to Sunbird ED in the meanwhile.</w:t>
+      </w:r>
+    </w:p>
+    <w:p>
+      <w:pPr>
+        <w:widowControl w:val="0"/>
+        <w:spacing w:line="240" w:lineRule="auto"/>
+        <w:rPr/>
       </w:pPr>
       <w:r>
         <w:rPr>
@@ -4607,978 +4236,6 @@
     <w:tbl>
       <w:tblPr>
         <w:tblStyle w:val="Table5"/>
-        <w:tblW w:w="9570.0" w:type="dxa"/>
-        <w:jc w:val="left"/>
-        <w:tblInd w:w="-45.0" w:type="dxa"/>
-        <w:tblBorders>
-          <w:top w:color="000000" w:space="0" w:sz="8" w:val="single"/>
-          <w:left w:color="000000" w:space="0" w:sz="8" w:val="single"/>
-          <w:bottom w:color="000000" w:space="0" w:sz="8" w:val="single"/>
-          <w:right w:color="000000" w:space="0" w:sz="8" w:val="single"/>
-          <w:insideH w:color="000000" w:space="0" w:sz="8" w:val="single"/>
-          <w:insideV w:color="000000" w:space="0" w:sz="8" w:val="single"/>
-        </w:tblBorders>
-        <w:tblLayout w:type="fixed"/>
-        <w:tblLook w:val="0600"/>
-      </w:tblPr>
-      <w:tblGrid>
-        <w:gridCol w:w="480"/>
-        <w:gridCol w:w="990"/>
-        <w:gridCol w:w="4425"/>
-        <w:gridCol w:w="1125"/>
-        <w:gridCol w:w="1530"/>
-        <w:gridCol w:w="1020"/>
-        <w:tblGridChange w:id="0">
-          <w:tblGrid>
-            <w:gridCol w:w="480"/>
-            <w:gridCol w:w="990"/>
-            <w:gridCol w:w="4425"/>
-            <w:gridCol w:w="1125"/>
-            <w:gridCol w:w="1530"/>
-            <w:gridCol w:w="1020"/>
-          </w:tblGrid>
-        </w:tblGridChange>
-      </w:tblGrid>
-      <w:tr>
-        <w:trPr>
-          <w:cantSplit w:val="0"/>
-          <w:trHeight w:val="585" w:hRule="atLeast"/>
-          <w:tblHeader w:val="0"/>
-        </w:trPr>
-        <w:tc>
-          <w:tcPr>
-            <w:tcBorders>
-              <w:top w:color="000000" w:space="0" w:sz="8" w:val="single"/>
-              <w:left w:color="000000" w:space="0" w:sz="8" w:val="single"/>
-              <w:bottom w:color="000000" w:space="0" w:sz="8" w:val="single"/>
-              <w:right w:color="000000" w:space="0" w:sz="8" w:val="single"/>
-            </w:tcBorders>
-            <w:shd w:fill="c9daf8" w:val="clear"/>
-            <w:tcMar>
-              <w:top w:w="40.0" w:type="dxa"/>
-              <w:left w:w="40.0" w:type="dxa"/>
-              <w:bottom w:w="40.0" w:type="dxa"/>
-              <w:right w:w="40.0" w:type="dxa"/>
-            </w:tcMar>
-            <w:vAlign w:val="bottom"/>
-          </w:tcPr>
-          <w:p>
-            <w:pPr>
-              <w:widowControl w:val="0"/>
-              <w:rPr>
-                <w:b w:val="1"/>
-              </w:rPr>
-            </w:pPr>
-            <w:r>
-              <w:rPr>
-                <w:b w:val="1"/>
-                <w:rtl w:val="0"/>
-              </w:rPr>
-              <w:t xml:space="preserve">No.</w:t>
-            </w:r>
-          </w:p>
-        </w:tc>
-        <w:tc>
-          <w:tcPr>
-            <w:tcBorders>
-              <w:top w:color="000000" w:space="0" w:sz="8" w:val="single"/>
-              <w:left w:color="000000" w:space="0" w:sz="8" w:val="single"/>
-              <w:bottom w:color="000000" w:space="0" w:sz="8" w:val="single"/>
-              <w:right w:color="000000" w:space="0" w:sz="8" w:val="single"/>
-            </w:tcBorders>
-            <w:shd w:fill="c9daf8" w:val="clear"/>
-            <w:tcMar>
-              <w:top w:w="40.0" w:type="dxa"/>
-              <w:left w:w="40.0" w:type="dxa"/>
-              <w:bottom w:w="40.0" w:type="dxa"/>
-              <w:right w:w="40.0" w:type="dxa"/>
-            </w:tcMar>
-            <w:vAlign w:val="bottom"/>
-          </w:tcPr>
-          <w:p>
-            <w:pPr>
-              <w:widowControl w:val="0"/>
-              <w:rPr>
-                <w:sz w:val="20"/>
-                <w:szCs w:val="20"/>
-              </w:rPr>
-            </w:pPr>
-            <w:r>
-              <w:rPr>
-                <w:b w:val="1"/>
-                <w:rtl w:val="0"/>
-              </w:rPr>
-              <w:t xml:space="preserve">Issue No.</w:t>
-            </w:r>
-            <w:r>
-              <w:rPr>
-                <w:rtl w:val="0"/>
-              </w:rPr>
-            </w:r>
-          </w:p>
-        </w:tc>
-        <w:tc>
-          <w:tcPr>
-            <w:tcBorders>
-              <w:top w:color="000000" w:space="0" w:sz="8" w:val="single"/>
-              <w:left w:color="000000" w:space="0" w:sz="8" w:val="single"/>
-              <w:bottom w:color="000000" w:space="0" w:sz="8" w:val="single"/>
-              <w:right w:color="000000" w:space="0" w:sz="8" w:val="single"/>
-            </w:tcBorders>
-            <w:shd w:fill="c9daf8" w:val="clear"/>
-            <w:tcMar>
-              <w:top w:w="40.0" w:type="dxa"/>
-              <w:left w:w="40.0" w:type="dxa"/>
-              <w:bottom w:w="40.0" w:type="dxa"/>
-              <w:right w:w="40.0" w:type="dxa"/>
-            </w:tcMar>
-            <w:vAlign w:val="bottom"/>
-          </w:tcPr>
-          <w:p>
-            <w:pPr>
-              <w:widowControl w:val="0"/>
-              <w:rPr>
-                <w:sz w:val="20"/>
-                <w:szCs w:val="20"/>
-              </w:rPr>
-            </w:pPr>
-            <w:r>
-              <w:rPr>
-                <w:b w:val="1"/>
-                <w:rtl w:val="0"/>
-              </w:rPr>
-              <w:t xml:space="preserve">Description</w:t>
-            </w:r>
-            <w:r>
-              <w:rPr>
-                <w:rtl w:val="0"/>
-              </w:rPr>
-            </w:r>
-          </w:p>
-        </w:tc>
-        <w:tc>
-          <w:tcPr>
-            <w:tcBorders>
-              <w:top w:color="000000" w:space="0" w:sz="8" w:val="single"/>
-              <w:left w:color="000000" w:space="0" w:sz="8" w:val="single"/>
-              <w:bottom w:color="000000" w:space="0" w:sz="8" w:val="single"/>
-              <w:right w:color="000000" w:space="0" w:sz="8" w:val="single"/>
-            </w:tcBorders>
-            <w:shd w:fill="c9daf8" w:val="clear"/>
-            <w:tcMar>
-              <w:top w:w="40.0" w:type="dxa"/>
-              <w:left w:w="40.0" w:type="dxa"/>
-              <w:bottom w:w="40.0" w:type="dxa"/>
-              <w:right w:w="40.0" w:type="dxa"/>
-            </w:tcMar>
-            <w:vAlign w:val="bottom"/>
-          </w:tcPr>
-          <w:p>
-            <w:pPr>
-              <w:widowControl w:val="0"/>
-              <w:rPr>
-                <w:sz w:val="20"/>
-                <w:szCs w:val="20"/>
-              </w:rPr>
-            </w:pPr>
-            <w:r>
-              <w:rPr>
-                <w:b w:val="1"/>
-                <w:rtl w:val="0"/>
-              </w:rPr>
-              <w:t xml:space="preserve">Status</w:t>
-            </w:r>
-            <w:r>
-              <w:rPr>
-                <w:rtl w:val="0"/>
-              </w:rPr>
-            </w:r>
-          </w:p>
-        </w:tc>
-        <w:tc>
-          <w:tcPr>
-            <w:tcBorders>
-              <w:top w:color="000000" w:space="0" w:sz="8" w:val="single"/>
-              <w:left w:color="000000" w:space="0" w:sz="8" w:val="single"/>
-              <w:bottom w:color="000000" w:space="0" w:sz="8" w:val="single"/>
-              <w:right w:color="000000" w:space="0" w:sz="8" w:val="single"/>
-            </w:tcBorders>
-            <w:shd w:fill="c9daf8" w:val="clear"/>
-            <w:tcMar>
-              <w:top w:w="40.0" w:type="dxa"/>
-              <w:left w:w="40.0" w:type="dxa"/>
-              <w:bottom w:w="40.0" w:type="dxa"/>
-              <w:right w:w="40.0" w:type="dxa"/>
-            </w:tcMar>
-            <w:vAlign w:val="bottom"/>
-          </w:tcPr>
-          <w:p>
-            <w:pPr>
-              <w:widowControl w:val="0"/>
-              <w:rPr>
-                <w:sz w:val="20"/>
-                <w:szCs w:val="20"/>
-              </w:rPr>
-            </w:pPr>
-            <w:r>
-              <w:rPr>
-                <w:b w:val="1"/>
-                <w:rtl w:val="0"/>
-              </w:rPr>
-              <w:t xml:space="preserve">Project</w:t>
-            </w:r>
-            <w:r>
-              <w:rPr>
-                <w:rtl w:val="0"/>
-              </w:rPr>
-            </w:r>
-          </w:p>
-        </w:tc>
-        <w:tc>
-          <w:tcPr>
-            <w:tcBorders>
-              <w:top w:color="000000" w:space="0" w:sz="8" w:val="single"/>
-              <w:left w:color="000000" w:space="0" w:sz="8" w:val="single"/>
-              <w:bottom w:color="000000" w:space="0" w:sz="8" w:val="single"/>
-              <w:right w:color="000000" w:space="0" w:sz="8" w:val="single"/>
-            </w:tcBorders>
-            <w:shd w:fill="c9daf8" w:val="clear"/>
-            <w:tcMar>
-              <w:top w:w="40.0" w:type="dxa"/>
-              <w:left w:w="40.0" w:type="dxa"/>
-              <w:bottom w:w="40.0" w:type="dxa"/>
-              <w:right w:w="40.0" w:type="dxa"/>
-            </w:tcMar>
-            <w:vAlign w:val="bottom"/>
-          </w:tcPr>
-          <w:p>
-            <w:pPr>
-              <w:widowControl w:val="0"/>
-              <w:rPr>
-                <w:b w:val="1"/>
-              </w:rPr>
-            </w:pPr>
-            <w:r>
-              <w:rPr>
-                <w:b w:val="1"/>
-                <w:rtl w:val="0"/>
-              </w:rPr>
-              <w:t xml:space="preserve">Hotfix version</w:t>
-            </w:r>
-          </w:p>
-        </w:tc>
-      </w:tr>
-      <w:tr>
-        <w:trPr>
-          <w:cantSplit w:val="0"/>
-          <w:trHeight w:val="330" w:hRule="atLeast"/>
-          <w:tblHeader w:val="0"/>
-        </w:trPr>
-        <w:tc>
-          <w:tcPr>
-            <w:tcBorders>
-              <w:top w:color="000000" w:space="0" w:sz="8" w:val="single"/>
-              <w:left w:color="000000" w:space="0" w:sz="8" w:val="single"/>
-              <w:bottom w:color="000000" w:space="0" w:sz="8" w:val="single"/>
-              <w:right w:color="000000" w:space="0" w:sz="8" w:val="single"/>
-            </w:tcBorders>
-            <w:shd w:fill="ffffff" w:val="clear"/>
-            <w:tcMar>
-              <w:top w:w="40.0" w:type="dxa"/>
-              <w:left w:w="40.0" w:type="dxa"/>
-              <w:bottom w:w="40.0" w:type="dxa"/>
-              <w:right w:w="40.0" w:type="dxa"/>
-            </w:tcMar>
-            <w:vAlign w:val="bottom"/>
-          </w:tcPr>
-          <w:p>
-            <w:pPr>
-              <w:widowControl w:val="0"/>
-              <w:rPr>
-                <w:sz w:val="20"/>
-                <w:szCs w:val="20"/>
-              </w:rPr>
-            </w:pPr>
-            <w:r>
-              <w:rPr>
-                <w:sz w:val="20"/>
-                <w:szCs w:val="20"/>
-                <w:rtl w:val="0"/>
-              </w:rPr>
-              <w:t xml:space="preserve">1</w:t>
-            </w:r>
-          </w:p>
-        </w:tc>
-        <w:tc>
-          <w:tcPr>
-            <w:tcBorders>
-              <w:top w:color="000000" w:space="0" w:sz="8" w:val="single"/>
-              <w:left w:color="000000" w:space="0" w:sz="8" w:val="single"/>
-              <w:bottom w:color="000000" w:space="0" w:sz="8" w:val="single"/>
-              <w:right w:color="000000" w:space="0" w:sz="8" w:val="single"/>
-            </w:tcBorders>
-            <w:tcMar>
-              <w:top w:w="40.0" w:type="dxa"/>
-              <w:left w:w="40.0" w:type="dxa"/>
-              <w:bottom w:w="40.0" w:type="dxa"/>
-              <w:right w:w="40.0" w:type="dxa"/>
-            </w:tcMar>
-            <w:vAlign w:val="bottom"/>
-          </w:tcPr>
-          <w:p>
-            <w:pPr>
-              <w:widowControl w:val="0"/>
-              <w:rPr>
-                <w:color w:val="1155cc"/>
-              </w:rPr>
-            </w:pPr>
-            <w:hyperlink r:id="rId19">
-              <w:r>
-                <w:rPr>
-                  <w:color w:val="1155cc"/>
-                  <w:rtl w:val="0"/>
-                </w:rPr>
-                <w:t xml:space="preserve">ED-648</w:t>
-              </w:r>
-            </w:hyperlink>
-            <w:r>
-              <w:rPr>
-                <w:rtl w:val="0"/>
-              </w:rPr>
-            </w:r>
-          </w:p>
-        </w:tc>
-        <w:tc>
-          <w:tcPr>
-            <w:tcBorders>
-              <w:top w:color="cccccc" w:space="0" w:sz="6" w:val="single"/>
-              <w:left w:color="cccccc" w:space="0" w:sz="6" w:val="single"/>
-              <w:bottom w:color="000000" w:space="0" w:sz="6" w:val="single"/>
-              <w:right w:color="000000" w:space="0" w:sz="6" w:val="single"/>
-            </w:tcBorders>
-            <w:shd w:fill="ffffff" w:val="clear"/>
-            <w:tcMar>
-              <w:top w:w="40.0" w:type="dxa"/>
-              <w:left w:w="40.0" w:type="dxa"/>
-              <w:bottom w:w="40.0" w:type="dxa"/>
-              <w:right w:w="40.0" w:type="dxa"/>
-            </w:tcMar>
-            <w:vAlign w:val="bottom"/>
-          </w:tcPr>
-          <w:p>
-            <w:pPr>
-              <w:widowControl w:val="0"/>
-              <w:rPr/>
-            </w:pPr>
-            <w:r>
-              <w:rPr>
-                <w:rtl w:val="0"/>
-              </w:rPr>
-              <w:t xml:space="preserve">Course progress did not get updated correctly.</w:t>
-            </w:r>
-          </w:p>
-        </w:tc>
-        <w:tc>
-          <w:tcPr>
-            <w:tcBorders>
-              <w:top w:color="000000" w:space="0" w:sz="8" w:val="single"/>
-              <w:left w:color="000000" w:space="0" w:sz="8" w:val="single"/>
-              <w:bottom w:color="000000" w:space="0" w:sz="8" w:val="single"/>
-              <w:right w:color="000000" w:space="0" w:sz="8" w:val="single"/>
-            </w:tcBorders>
-            <w:shd w:fill="ffffff" w:val="clear"/>
-            <w:tcMar>
-              <w:top w:w="40.0" w:type="dxa"/>
-              <w:left w:w="40.0" w:type="dxa"/>
-              <w:bottom w:w="40.0" w:type="dxa"/>
-              <w:right w:w="40.0" w:type="dxa"/>
-            </w:tcMar>
-            <w:vAlign w:val="bottom"/>
-          </w:tcPr>
-          <w:p>
-            <w:pPr>
-              <w:widowControl w:val="0"/>
-              <w:rPr>
-                <w:color w:val="434343"/>
-              </w:rPr>
-            </w:pPr>
-            <w:r>
-              <w:rPr>
-                <w:color w:val="434343"/>
-                <w:rtl w:val="0"/>
-              </w:rPr>
-              <w:t xml:space="preserve">Done</w:t>
-            </w:r>
-          </w:p>
-        </w:tc>
-        <w:tc>
-          <w:tcPr>
-            <w:tcBorders>
-              <w:top w:color="000000" w:space="0" w:sz="8" w:val="single"/>
-              <w:left w:color="000000" w:space="0" w:sz="8" w:val="single"/>
-              <w:bottom w:color="000000" w:space="0" w:sz="8" w:val="single"/>
-              <w:right w:color="000000" w:space="0" w:sz="8" w:val="single"/>
-            </w:tcBorders>
-            <w:shd w:fill="ffffff" w:val="clear"/>
-            <w:tcMar>
-              <w:top w:w="40.0" w:type="dxa"/>
-              <w:left w:w="40.0" w:type="dxa"/>
-              <w:bottom w:w="40.0" w:type="dxa"/>
-              <w:right w:w="40.0" w:type="dxa"/>
-            </w:tcMar>
-            <w:vAlign w:val="bottom"/>
-          </w:tcPr>
-          <w:p>
-            <w:pPr>
-              <w:widowControl w:val="0"/>
-              <w:rPr/>
-            </w:pPr>
-            <w:r>
-              <w:rPr>
-                <w:rtl w:val="0"/>
-              </w:rPr>
-              <w:t xml:space="preserve">Mobile App, Web App - Portal Desktop</w:t>
-            </w:r>
-          </w:p>
-        </w:tc>
-        <w:tc>
-          <w:tcPr>
-            <w:tcBorders>
-              <w:top w:color="000000" w:space="0" w:sz="8" w:val="single"/>
-              <w:left w:color="000000" w:space="0" w:sz="8" w:val="single"/>
-              <w:bottom w:color="000000" w:space="0" w:sz="8" w:val="single"/>
-              <w:right w:color="000000" w:space="0" w:sz="8" w:val="single"/>
-            </w:tcBorders>
-            <w:shd w:fill="ffffff" w:val="clear"/>
-            <w:tcMar>
-              <w:top w:w="40.0" w:type="dxa"/>
-              <w:left w:w="40.0" w:type="dxa"/>
-              <w:bottom w:w="40.0" w:type="dxa"/>
-              <w:right w:w="40.0" w:type="dxa"/>
-            </w:tcMar>
-            <w:vAlign w:val="bottom"/>
-          </w:tcPr>
-          <w:p>
-            <w:pPr>
-              <w:widowControl w:val="0"/>
-              <w:rPr/>
-            </w:pPr>
-            <w:r>
-              <w:rPr>
-                <w:rtl w:val="0"/>
-              </w:rPr>
-              <w:t xml:space="preserve">5.0.4</w:t>
-            </w:r>
-          </w:p>
-        </w:tc>
-      </w:tr>
-      <w:tr>
-        <w:trPr>
-          <w:cantSplit w:val="0"/>
-          <w:trHeight w:val="330" w:hRule="atLeast"/>
-          <w:tblHeader w:val="0"/>
-        </w:trPr>
-        <w:tc>
-          <w:tcPr>
-            <w:tcBorders>
-              <w:top w:color="000000" w:space="0" w:sz="8" w:val="single"/>
-              <w:left w:color="000000" w:space="0" w:sz="8" w:val="single"/>
-              <w:bottom w:color="000000" w:space="0" w:sz="8" w:val="single"/>
-              <w:right w:color="000000" w:space="0" w:sz="8" w:val="single"/>
-            </w:tcBorders>
-            <w:shd w:fill="ffffff" w:val="clear"/>
-            <w:tcMar>
-              <w:top w:w="40.0" w:type="dxa"/>
-              <w:left w:w="40.0" w:type="dxa"/>
-              <w:bottom w:w="40.0" w:type="dxa"/>
-              <w:right w:w="40.0" w:type="dxa"/>
-            </w:tcMar>
-            <w:vAlign w:val="bottom"/>
-          </w:tcPr>
-          <w:p>
-            <w:pPr>
-              <w:widowControl w:val="0"/>
-              <w:rPr>
-                <w:sz w:val="20"/>
-                <w:szCs w:val="20"/>
-              </w:rPr>
-            </w:pPr>
-            <w:r>
-              <w:rPr>
-                <w:sz w:val="20"/>
-                <w:szCs w:val="20"/>
-                <w:rtl w:val="0"/>
-              </w:rPr>
-              <w:t xml:space="preserve">2</w:t>
-            </w:r>
-          </w:p>
-        </w:tc>
-        <w:tc>
-          <w:tcPr>
-            <w:tcBorders>
-              <w:top w:color="000000" w:space="0" w:sz="8" w:val="single"/>
-              <w:left w:color="000000" w:space="0" w:sz="8" w:val="single"/>
-              <w:bottom w:color="000000" w:space="0" w:sz="8" w:val="single"/>
-              <w:right w:color="000000" w:space="0" w:sz="8" w:val="single"/>
-            </w:tcBorders>
-            <w:tcMar>
-              <w:top w:w="40.0" w:type="dxa"/>
-              <w:left w:w="40.0" w:type="dxa"/>
-              <w:bottom w:w="40.0" w:type="dxa"/>
-              <w:right w:w="40.0" w:type="dxa"/>
-            </w:tcMar>
-            <w:vAlign w:val="bottom"/>
-          </w:tcPr>
-          <w:p>
-            <w:pPr>
-              <w:widowControl w:val="0"/>
-              <w:rPr>
-                <w:color w:val="1155cc"/>
-              </w:rPr>
-            </w:pPr>
-            <w:hyperlink r:id="rId20">
-              <w:r>
-                <w:rPr>
-                  <w:color w:val="1155cc"/>
-                  <w:rtl w:val="0"/>
-                </w:rPr>
-                <w:t xml:space="preserve">ED-7</w:t>
-              </w:r>
-            </w:hyperlink>
-            <w:r>
-              <w:rPr>
-                <w:color w:val="1155cc"/>
-                <w:rtl w:val="0"/>
-              </w:rPr>
-              <w:t xml:space="preserve">14</w:t>
-            </w:r>
-          </w:p>
-        </w:tc>
-        <w:tc>
-          <w:tcPr>
-            <w:tcBorders>
-              <w:top w:color="cccccc" w:space="0" w:sz="6" w:val="single"/>
-              <w:left w:color="cccccc" w:space="0" w:sz="6" w:val="single"/>
-              <w:bottom w:color="000000" w:space="0" w:sz="6" w:val="single"/>
-              <w:right w:color="000000" w:space="0" w:sz="6" w:val="single"/>
-            </w:tcBorders>
-            <w:shd w:fill="ffffff" w:val="clear"/>
-            <w:tcMar>
-              <w:top w:w="40.0" w:type="dxa"/>
-              <w:left w:w="40.0" w:type="dxa"/>
-              <w:bottom w:w="40.0" w:type="dxa"/>
-              <w:right w:w="40.0" w:type="dxa"/>
-            </w:tcMar>
-            <w:vAlign w:val="bottom"/>
-          </w:tcPr>
-          <w:p>
-            <w:pPr>
-              <w:widowControl w:val="0"/>
-              <w:rPr/>
-            </w:pPr>
-            <w:r>
-              <w:rPr>
-                <w:rtl w:val="0"/>
-              </w:rPr>
-              <w:t xml:space="preserve">User was unable to play resource content in the app</w:t>
-            </w:r>
-          </w:p>
-        </w:tc>
-        <w:tc>
-          <w:tcPr>
-            <w:tcBorders>
-              <w:top w:color="000000" w:space="0" w:sz="8" w:val="single"/>
-              <w:left w:color="000000" w:space="0" w:sz="8" w:val="single"/>
-              <w:bottom w:color="000000" w:space="0" w:sz="8" w:val="single"/>
-              <w:right w:color="000000" w:space="0" w:sz="8" w:val="single"/>
-            </w:tcBorders>
-            <w:shd w:fill="ffffff" w:val="clear"/>
-            <w:tcMar>
-              <w:top w:w="40.0" w:type="dxa"/>
-              <w:left w:w="40.0" w:type="dxa"/>
-              <w:bottom w:w="40.0" w:type="dxa"/>
-              <w:right w:w="40.0" w:type="dxa"/>
-            </w:tcMar>
-            <w:vAlign w:val="bottom"/>
-          </w:tcPr>
-          <w:p>
-            <w:pPr>
-              <w:widowControl w:val="0"/>
-              <w:rPr>
-                <w:color w:val="434343"/>
-              </w:rPr>
-            </w:pPr>
-            <w:r>
-              <w:rPr>
-                <w:color w:val="434343"/>
-                <w:rtl w:val="0"/>
-              </w:rPr>
-              <w:t xml:space="preserve">Done</w:t>
-            </w:r>
-          </w:p>
-        </w:tc>
-        <w:tc>
-          <w:tcPr>
-            <w:tcBorders>
-              <w:top w:color="000000" w:space="0" w:sz="8" w:val="single"/>
-              <w:left w:color="000000" w:space="0" w:sz="8" w:val="single"/>
-              <w:bottom w:color="000000" w:space="0" w:sz="8" w:val="single"/>
-              <w:right w:color="000000" w:space="0" w:sz="8" w:val="single"/>
-            </w:tcBorders>
-            <w:shd w:fill="ffffff" w:val="clear"/>
-            <w:tcMar>
-              <w:top w:w="40.0" w:type="dxa"/>
-              <w:left w:w="40.0" w:type="dxa"/>
-              <w:bottom w:w="40.0" w:type="dxa"/>
-              <w:right w:w="40.0" w:type="dxa"/>
-            </w:tcMar>
-            <w:vAlign w:val="bottom"/>
-          </w:tcPr>
-          <w:p>
-            <w:pPr>
-              <w:widowControl w:val="0"/>
-              <w:rPr/>
-            </w:pPr>
-            <w:r>
-              <w:rPr>
-                <w:rtl w:val="0"/>
-              </w:rPr>
-              <w:t xml:space="preserve">Mobile App</w:t>
-            </w:r>
-          </w:p>
-        </w:tc>
-        <w:tc>
-          <w:tcPr>
-            <w:tcBorders>
-              <w:top w:color="000000" w:space="0" w:sz="8" w:val="single"/>
-              <w:left w:color="000000" w:space="0" w:sz="8" w:val="single"/>
-              <w:bottom w:color="000000" w:space="0" w:sz="8" w:val="single"/>
-              <w:right w:color="000000" w:space="0" w:sz="8" w:val="single"/>
-            </w:tcBorders>
-            <w:shd w:fill="ffffff" w:val="clear"/>
-            <w:tcMar>
-              <w:top w:w="40.0" w:type="dxa"/>
-              <w:left w:w="40.0" w:type="dxa"/>
-              <w:bottom w:w="40.0" w:type="dxa"/>
-              <w:right w:w="40.0" w:type="dxa"/>
-            </w:tcMar>
-            <w:vAlign w:val="bottom"/>
-          </w:tcPr>
-          <w:p>
-            <w:pPr>
-              <w:widowControl w:val="0"/>
-              <w:rPr/>
-            </w:pPr>
-            <w:r>
-              <w:rPr>
-                <w:rtl w:val="0"/>
-              </w:rPr>
-              <w:t xml:space="preserve">5.0.5</w:t>
-            </w:r>
-          </w:p>
-        </w:tc>
-      </w:tr>
-      <w:tr>
-        <w:trPr>
-          <w:cantSplit w:val="0"/>
-          <w:trHeight w:val="330" w:hRule="atLeast"/>
-          <w:tblHeader w:val="0"/>
-        </w:trPr>
-        <w:tc>
-          <w:tcPr>
-            <w:tcBorders>
-              <w:top w:color="000000" w:space="0" w:sz="8" w:val="single"/>
-              <w:left w:color="000000" w:space="0" w:sz="8" w:val="single"/>
-              <w:bottom w:color="000000" w:space="0" w:sz="8" w:val="single"/>
-              <w:right w:color="000000" w:space="0" w:sz="8" w:val="single"/>
-            </w:tcBorders>
-            <w:shd w:fill="ffffff" w:val="clear"/>
-            <w:tcMar>
-              <w:top w:w="40.0" w:type="dxa"/>
-              <w:left w:w="40.0" w:type="dxa"/>
-              <w:bottom w:w="40.0" w:type="dxa"/>
-              <w:right w:w="40.0" w:type="dxa"/>
-            </w:tcMar>
-            <w:vAlign w:val="bottom"/>
-          </w:tcPr>
-          <w:p>
-            <w:pPr>
-              <w:widowControl w:val="0"/>
-              <w:rPr>
-                <w:sz w:val="20"/>
-                <w:szCs w:val="20"/>
-              </w:rPr>
-            </w:pPr>
-            <w:r>
-              <w:rPr>
-                <w:sz w:val="20"/>
-                <w:szCs w:val="20"/>
-                <w:rtl w:val="0"/>
-              </w:rPr>
-              <w:t xml:space="preserve">3</w:t>
-            </w:r>
-          </w:p>
-        </w:tc>
-        <w:tc>
-          <w:tcPr>
-            <w:tcBorders>
-              <w:top w:color="000000" w:space="0" w:sz="8" w:val="single"/>
-              <w:left w:color="000000" w:space="0" w:sz="8" w:val="single"/>
-              <w:bottom w:color="000000" w:space="0" w:sz="8" w:val="single"/>
-              <w:right w:color="000000" w:space="0" w:sz="8" w:val="single"/>
-            </w:tcBorders>
-            <w:tcMar>
-              <w:top w:w="40.0" w:type="dxa"/>
-              <w:left w:w="40.0" w:type="dxa"/>
-              <w:bottom w:w="40.0" w:type="dxa"/>
-              <w:right w:w="40.0" w:type="dxa"/>
-            </w:tcMar>
-            <w:vAlign w:val="bottom"/>
-          </w:tcPr>
-          <w:p>
-            <w:pPr>
-              <w:widowControl w:val="0"/>
-              <w:rPr>
-                <w:color w:val="1155cc"/>
-              </w:rPr>
-            </w:pPr>
-            <w:hyperlink r:id="rId21">
-              <w:r>
-                <w:rPr>
-                  <w:color w:val="1155cc"/>
-                  <w:rtl w:val="0"/>
-                </w:rPr>
-                <w:t xml:space="preserve">ED-731</w:t>
-              </w:r>
-            </w:hyperlink>
-            <w:r>
-              <w:rPr>
-                <w:rtl w:val="0"/>
-              </w:rPr>
-            </w:r>
-          </w:p>
-        </w:tc>
-        <w:tc>
-          <w:tcPr>
-            <w:tcBorders>
-              <w:top w:color="cccccc" w:space="0" w:sz="6" w:val="single"/>
-              <w:left w:color="cccccc" w:space="0" w:sz="6" w:val="single"/>
-              <w:bottom w:color="000000" w:space="0" w:sz="6" w:val="single"/>
-              <w:right w:color="000000" w:space="0" w:sz="6" w:val="single"/>
-            </w:tcBorders>
-            <w:shd w:fill="ffffff" w:val="clear"/>
-            <w:tcMar>
-              <w:top w:w="40.0" w:type="dxa"/>
-              <w:left w:w="40.0" w:type="dxa"/>
-              <w:bottom w:w="40.0" w:type="dxa"/>
-              <w:right w:w="40.0" w:type="dxa"/>
-            </w:tcMar>
-            <w:vAlign w:val="bottom"/>
-          </w:tcPr>
-          <w:p>
-            <w:pPr>
-              <w:widowControl w:val="0"/>
-              <w:rPr/>
-            </w:pPr>
-            <w:r>
-              <w:rPr>
-                <w:rtl w:val="0"/>
-              </w:rPr>
-              <w:t xml:space="preserve">In a single page PDF content, the rating did not appear and the progress did not update </w:t>
-            </w:r>
-          </w:p>
-        </w:tc>
-        <w:tc>
-          <w:tcPr>
-            <w:tcBorders>
-              <w:top w:color="000000" w:space="0" w:sz="8" w:val="single"/>
-              <w:left w:color="000000" w:space="0" w:sz="8" w:val="single"/>
-              <w:bottom w:color="000000" w:space="0" w:sz="8" w:val="single"/>
-              <w:right w:color="000000" w:space="0" w:sz="8" w:val="single"/>
-            </w:tcBorders>
-            <w:shd w:fill="ffffff" w:val="clear"/>
-            <w:tcMar>
-              <w:top w:w="40.0" w:type="dxa"/>
-              <w:left w:w="40.0" w:type="dxa"/>
-              <w:bottom w:w="40.0" w:type="dxa"/>
-              <w:right w:w="40.0" w:type="dxa"/>
-            </w:tcMar>
-            <w:vAlign w:val="bottom"/>
-          </w:tcPr>
-          <w:p>
-            <w:pPr>
-              <w:widowControl w:val="0"/>
-              <w:rPr>
-                <w:color w:val="434343"/>
-              </w:rPr>
-            </w:pPr>
-            <w:r>
-              <w:rPr>
-                <w:color w:val="434343"/>
-                <w:rtl w:val="0"/>
-              </w:rPr>
-              <w:t xml:space="preserve">In Validation</w:t>
-            </w:r>
-          </w:p>
-        </w:tc>
-        <w:tc>
-          <w:tcPr>
-            <w:tcBorders>
-              <w:top w:color="000000" w:space="0" w:sz="8" w:val="single"/>
-              <w:left w:color="000000" w:space="0" w:sz="8" w:val="single"/>
-              <w:bottom w:color="000000" w:space="0" w:sz="8" w:val="single"/>
-              <w:right w:color="000000" w:space="0" w:sz="8" w:val="single"/>
-            </w:tcBorders>
-            <w:shd w:fill="ffffff" w:val="clear"/>
-            <w:tcMar>
-              <w:top w:w="40.0" w:type="dxa"/>
-              <w:left w:w="40.0" w:type="dxa"/>
-              <w:bottom w:w="40.0" w:type="dxa"/>
-              <w:right w:w="40.0" w:type="dxa"/>
-            </w:tcMar>
-            <w:vAlign w:val="bottom"/>
-          </w:tcPr>
-          <w:p>
-            <w:pPr>
-              <w:widowControl w:val="0"/>
-              <w:rPr/>
-            </w:pPr>
-            <w:r>
-              <w:rPr>
-                <w:rtl w:val="0"/>
-              </w:rPr>
-              <w:t xml:space="preserve">Web App - Portal</w:t>
-            </w:r>
-          </w:p>
-        </w:tc>
-        <w:tc>
-          <w:tcPr>
-            <w:tcBorders>
-              <w:top w:color="000000" w:space="0" w:sz="8" w:val="single"/>
-              <w:left w:color="000000" w:space="0" w:sz="8" w:val="single"/>
-              <w:bottom w:color="000000" w:space="0" w:sz="8" w:val="single"/>
-              <w:right w:color="000000" w:space="0" w:sz="8" w:val="single"/>
-            </w:tcBorders>
-            <w:shd w:fill="ffffff" w:val="clear"/>
-            <w:tcMar>
-              <w:top w:w="40.0" w:type="dxa"/>
-              <w:left w:w="40.0" w:type="dxa"/>
-              <w:bottom w:w="40.0" w:type="dxa"/>
-              <w:right w:w="40.0" w:type="dxa"/>
-            </w:tcMar>
-            <w:vAlign w:val="bottom"/>
-          </w:tcPr>
-          <w:p>
-            <w:pPr>
-              <w:widowControl w:val="0"/>
-              <w:rPr/>
-            </w:pPr>
-            <w:r>
-              <w:rPr>
-                <w:rtl w:val="0"/>
-              </w:rPr>
-              <w:t xml:space="preserve">5.0.6</w:t>
-            </w:r>
-          </w:p>
-        </w:tc>
-      </w:tr>
-    </w:tbl>
-    <w:p>
-      <w:pPr>
-        <w:widowControl w:val="0"/>
-        <w:spacing w:line="240" w:lineRule="auto"/>
-        <w:rPr>
-          <w:b w:val="1"/>
-          <w:sz w:val="28"/>
-          <w:szCs w:val="28"/>
-        </w:rPr>
-      </w:pPr>
-      <w:r>
-        <w:rPr>
-          <w:rtl w:val="0"/>
-        </w:rPr>
-      </w:r>
-    </w:p>
-    <w:p>
-      <w:pPr>
-        <w:widowControl w:val="0"/>
-        <w:spacing w:line="240" w:lineRule="auto"/>
-        <w:rPr>
-          <w:b w:val="1"/>
-          <w:sz w:val="28"/>
-          <w:szCs w:val="28"/>
-        </w:rPr>
-      </w:pPr>
-      <w:r>
-        <w:rPr>
-          <w:rtl w:val="0"/>
-        </w:rPr>
-      </w:r>
-    </w:p>
-    <w:p>
-      <w:pPr>
-        <w:widowControl w:val="0"/>
-        <w:spacing w:line="240" w:lineRule="auto"/>
-        <w:rPr>
-          <w:b w:val="1"/>
-          <w:sz w:val="28"/>
-          <w:szCs w:val="28"/>
-        </w:rPr>
-      </w:pPr>
-      <w:r>
-        <w:rPr>
-          <w:b w:val="1"/>
-          <w:sz w:val="28"/>
-          <w:szCs w:val="28"/>
-          <w:rtl w:val="0"/>
-        </w:rPr>
-        <w:t xml:space="preserve">Updates from other Building Blocks</w:t>
-      </w:r>
-    </w:p>
-    <w:p>
-      <w:pPr>
-        <w:widowControl w:val="0"/>
-        <w:spacing w:line="240" w:lineRule="auto"/>
-        <w:rPr>
-          <w:b w:val="1"/>
-          <w:sz w:val="28"/>
-          <w:szCs w:val="28"/>
-        </w:rPr>
-      </w:pPr>
-      <w:r>
-        <w:rPr>
-          <w:rtl w:val="0"/>
-        </w:rPr>
-      </w:r>
-    </w:p>
-    <w:p>
-      <w:pPr>
-        <w:widowControl w:val="0"/>
-        <w:spacing w:line="240" w:lineRule="auto"/>
-        <w:rPr/>
-      </w:pPr>
-      <w:r>
-        <w:rPr>
-          <w:rtl w:val="0"/>
-        </w:rPr>
-        <w:t xml:space="preserve">As part of the Sunbird ED release 5.1.0, this document also includes the updates taken from other building blocks which have been added to Sunbird ED in the meanwhile.</w:t>
-      </w:r>
-    </w:p>
-    <w:p>
-      <w:pPr>
-        <w:widowControl w:val="0"/>
-        <w:spacing w:line="240" w:lineRule="auto"/>
-        <w:rPr/>
-      </w:pPr>
-      <w:r>
-        <w:rPr>
-          <w:rtl w:val="0"/>
-        </w:rPr>
-      </w:r>
-    </w:p>
-    <w:tbl>
-      <w:tblPr>
-        <w:tblStyle w:val="Table6"/>
         <w:tblW w:w="9360.0" w:type="dxa"/>
         <w:jc w:val="left"/>
         <w:tblBorders>
@@ -5835,7 +4492,7 @@
                 <w:u w:val="none"/>
               </w:rPr>
             </w:pPr>
-            <w:hyperlink r:id="rId22">
+            <w:hyperlink r:id="rId19">
               <w:r>
                 <w:rPr>
                   <w:color w:val="1155cc"/>
@@ -5863,7 +4520,7 @@
                 <w:u w:val="none"/>
               </w:rPr>
             </w:pPr>
-            <w:hyperlink r:id="rId23">
+            <w:hyperlink r:id="rId20">
               <w:r>
                 <w:rPr>
                   <w:color w:val="1155cc"/>
@@ -5987,7 +4644,7 @@
                 <w:u w:val="single"/>
               </w:rPr>
             </w:pPr>
-            <w:hyperlink r:id="rId24">
+            <w:hyperlink r:id="rId21">
               <w:r>
                 <w:rPr>
                   <w:color w:val="1155cc"/>
@@ -6122,7 +4779,7 @@
               <w:ind w:left="720" w:hanging="360"/>
               <w:rPr/>
             </w:pPr>
-            <w:hyperlink r:id="rId25">
+            <w:hyperlink r:id="rId22">
               <w:r>
                 <w:rPr>
                   <w:color w:val="1155cc"/>
@@ -6159,7 +4816,7 @@
               <w:ind w:left="720" w:right="0" w:hanging="360"/>
               <w:jc w:val="left"/>
             </w:pPr>
-            <w:hyperlink r:id="rId26">
+            <w:hyperlink r:id="rId23">
               <w:r>
                 <w:rPr>
                   <w:color w:val="1155cc"/>
@@ -6277,7 +4934,7 @@
                 <w:u w:val="single"/>
               </w:rPr>
             </w:pPr>
-            <w:hyperlink r:id="rId27">
+            <w:hyperlink r:id="rId24">
               <w:r>
                 <w:rPr>
                   <w:color w:val="1155cc"/>
@@ -6398,7 +5055,7 @@
               <w:ind w:left="720" w:hanging="360"/>
               <w:rPr/>
             </w:pPr>
-            <w:hyperlink r:id="rId28">
+            <w:hyperlink r:id="rId25">
               <w:r>
                 <w:rPr>
                   <w:color w:val="1155cc"/>
@@ -6424,7 +5081,7 @@
               <w:ind w:left="720" w:hanging="360"/>
               <w:rPr/>
             </w:pPr>
-            <w:hyperlink r:id="rId29">
+            <w:hyperlink r:id="rId26">
               <w:r>
                 <w:rPr>
                   <w:color w:val="1155cc"/>
@@ -6450,7 +5107,7 @@
               <w:ind w:left="720" w:hanging="360"/>
               <w:rPr/>
             </w:pPr>
-            <w:hyperlink r:id="rId30">
+            <w:hyperlink r:id="rId27">
               <w:r>
                 <w:rPr>
                   <w:color w:val="1155cc"/>
@@ -6504,10 +5161,10 @@
       </w:r>
     </w:p>
     <w:sectPr>
-      <w:headerReference r:id="rId31" w:type="default"/>
-      <w:headerReference r:id="rId32" w:type="first"/>
-      <w:footerReference r:id="rId33" w:type="default"/>
-      <w:footerReference r:id="rId34" w:type="first"/>
+      <w:headerReference r:id="rId28" w:type="default"/>
+      <w:headerReference r:id="rId29" w:type="first"/>
+      <w:footerReference r:id="rId30" w:type="default"/>
+      <w:footerReference r:id="rId31" w:type="first"/>
       <w:pgSz w:h="15840" w:w="12240" w:orient="portrait"/>
       <w:pgMar w:bottom="1440" w:top="1440" w:left="1440" w:right="1440" w:header="720" w:footer="720"/>
       <w:pgNumType w:start="0"/>
@@ -7327,55 +5984,6 @@
     </w:tblStylePr>
   </w:style>
   <w:style w:type="table" w:styleId="Table5">
-    <w:basedOn w:val="TableNormal"/>
-    <w:tblPr>
-      <w:tblStyleRowBandSize w:val="1"/>
-      <w:tblStyleColBandSize w:val="1"/>
-      <w:tblCellMar>
-        <w:top w:w="100.0" w:type="dxa"/>
-        <w:left w:w="100.0" w:type="dxa"/>
-        <w:bottom w:w="100.0" w:type="dxa"/>
-        <w:right w:w="100.0" w:type="dxa"/>
-      </w:tblCellMar>
-    </w:tblPr>
-    <w:tblStylePr w:type="band1Horz">
-      <w:tcPr/>
-    </w:tblStylePr>
-    <w:tblStylePr w:type="band1Vert">
-      <w:tcPr/>
-    </w:tblStylePr>
-    <w:tblStylePr w:type="band2Horz">
-      <w:tcPr/>
-    </w:tblStylePr>
-    <w:tblStylePr w:type="band2Vert">
-      <w:tcPr/>
-    </w:tblStylePr>
-    <w:tblStylePr w:type="firstCol">
-      <w:tcPr/>
-    </w:tblStylePr>
-    <w:tblStylePr w:type="firstRow">
-      <w:tcPr/>
-    </w:tblStylePr>
-    <w:tblStylePr w:type="lastCol">
-      <w:tcPr/>
-    </w:tblStylePr>
-    <w:tblStylePr w:type="lastRow">
-      <w:tcPr/>
-    </w:tblStylePr>
-    <w:tblStylePr w:type="neCell">
-      <w:tcPr/>
-    </w:tblStylePr>
-    <w:tblStylePr w:type="nwCell">
-      <w:tcPr/>
-    </w:tblStylePr>
-    <w:tblStylePr w:type="seCell">
-      <w:tcPr/>
-    </w:tblStylePr>
-    <w:tblStylePr w:type="swCell">
-      <w:tcPr/>
-    </w:tblStylePr>
-  </w:style>
-  <w:style w:type="table" w:styleId="Table6">
     <w:basedOn w:val="TableNormal"/>
     <w:tblPr>
       <w:tblStyleRowBandSize w:val="1"/>

</xml_diff>